<commit_message>
Features processing, u-rich processing
</commit_message>
<xml_diff>
--- a/Spec.docx
+++ b/Spec.docx
@@ -1,6 +1,6 @@
 
 <file path=word/document.xml><?xml version="1.0" encoding="utf-8"?>
-<w:document xmlns:wpc="http://schemas.microsoft.com/office/word/2010/wordprocessingCanvas" xmlns:mc="http://schemas.openxmlformats.org/markup-compatibility/2006" xmlns:o="urn:schemas-microsoft-com:office:office" xmlns:r="http://schemas.openxmlformats.org/officeDocument/2006/relationships" xmlns:m="http://schemas.openxmlformats.org/officeDocument/2006/math" xmlns:v="urn:schemas-microsoft-com:vml" xmlns:wp14="http://schemas.microsoft.com/office/word/2010/wordprocessingDrawing" xmlns:wp="http://schemas.openxmlformats.org/drawingml/2006/wordprocessingDrawing" xmlns:w10="urn:schemas-microsoft-com:office:word" xmlns:w="http://schemas.openxmlformats.org/wordprocessingml/2006/main" xmlns:w14="http://schemas.microsoft.com/office/word/2010/wordml" xmlns:wpg="http://schemas.microsoft.com/office/word/2010/wordprocessingGroup" xmlns:wpi="http://schemas.microsoft.com/office/word/2010/wordprocessingInk" xmlns:wne="http://schemas.microsoft.com/office/word/2006/wordml" xmlns:wps="http://schemas.microsoft.com/office/word/2010/wordprocessingShape" mc:Ignorable="w14 wp14">
+<w:document xmlns:wpc="http://schemas.microsoft.com/office/word/2010/wordprocessingCanvas" xmlns:mo="http://schemas.microsoft.com/office/mac/office/2008/main" xmlns:mc="http://schemas.openxmlformats.org/markup-compatibility/2006" xmlns:mv="urn:schemas-microsoft-com:mac:vml" xmlns:o="urn:schemas-microsoft-com:office:office" xmlns:r="http://schemas.openxmlformats.org/officeDocument/2006/relationships" xmlns:m="http://schemas.openxmlformats.org/officeDocument/2006/math" xmlns:v="urn:schemas-microsoft-com:vml" xmlns:wp14="http://schemas.microsoft.com/office/word/2010/wordprocessingDrawing" xmlns:wp="http://schemas.openxmlformats.org/drawingml/2006/wordprocessingDrawing" xmlns:w10="urn:schemas-microsoft-com:office:word" xmlns:w="http://schemas.openxmlformats.org/wordprocessingml/2006/main" xmlns:w14="http://schemas.microsoft.com/office/word/2010/wordml" xmlns:wpg="http://schemas.microsoft.com/office/word/2010/wordprocessingGroup" xmlns:wpi="http://schemas.microsoft.com/office/word/2010/wordprocessingInk" xmlns:wne="http://schemas.microsoft.com/office/word/2006/wordml" xmlns:wps="http://schemas.microsoft.com/office/word/2010/wordprocessingShape" mc:Ignorable="w14 wp14">
   <w:body>
     <w:p>
       <w:pPr>
@@ -29,13 +29,23 @@
       </w:r>
     </w:p>
     <w:p>
-      <w:r>
-        <w:t>MongoDB Records</w:t>
-      </w:r>
-    </w:p>
-    <w:p>
-      <w:r>
-        <w:t>SeqPage {</w:t>
+      <w:proofErr w:type="spellStart"/>
+      <w:r>
+        <w:t>MongoDB</w:t>
+      </w:r>
+      <w:proofErr w:type="spellEnd"/>
+      <w:r>
+        <w:t xml:space="preserve"> Records</w:t>
+      </w:r>
+    </w:p>
+    <w:p>
+      <w:proofErr w:type="spellStart"/>
+      <w:r>
+        <w:t>SeqPage</w:t>
+      </w:r>
+      <w:proofErr w:type="spellEnd"/>
+      <w:r>
+        <w:t xml:space="preserve"> {</w:t>
       </w:r>
     </w:p>
     <w:p>
@@ -95,12 +105,36 @@
     </w:p>
     <w:p>
       <w:r>
-        <w:t>Scan directory for all fa files.  For each file, extract the accession number</w:t>
-      </w:r>
-    </w:p>
-    <w:p>
-      <w:r>
-        <w:t>Proceed to read sequence data, in chunks of 10,000 nucleotides.  For each 10,000 nucleotides, gzip the sequence and create a SeqPage record, with the correct start/end values.</w:t>
+        <w:t xml:space="preserve">Scan directory for all </w:t>
+      </w:r>
+      <w:proofErr w:type="spellStart"/>
+      <w:r>
+        <w:t>fa</w:t>
+      </w:r>
+      <w:proofErr w:type="spellEnd"/>
+      <w:r>
+        <w:t xml:space="preserve"> files.  For each file, extract the accession number</w:t>
+      </w:r>
+    </w:p>
+    <w:p>
+      <w:r>
+        <w:t xml:space="preserve">Proceed to read sequence data, in chunks of 10,000 nucleotides.  For each 10,000 nucleotides, </w:t>
+      </w:r>
+      <w:proofErr w:type="spellStart"/>
+      <w:r>
+        <w:t>gzip</w:t>
+      </w:r>
+      <w:proofErr w:type="spellEnd"/>
+      <w:r>
+        <w:t xml:space="preserve"> the sequence and create a </w:t>
+      </w:r>
+      <w:proofErr w:type="spellStart"/>
+      <w:r>
+        <w:t>SeqPage</w:t>
+      </w:r>
+      <w:proofErr w:type="spellEnd"/>
+      <w:r>
+        <w:t xml:space="preserve"> record, with the correct start/end values.</w:t>
       </w:r>
     </w:p>
     <w:p>
@@ -114,30 +148,62 @@
       </w:r>
     </w:p>
     <w:p>
-      <w:r>
-        <w:t>qdb.ramapo.edu/chrome/accession/start/end that returns the sequence</w:t>
-      </w:r>
-    </w:p>
-    <w:p>
-      <w:r>
-        <w:t>Look up the correct pages (might be a set), assemble sequence.</w:t>
+      <w:proofErr w:type="gramStart"/>
+      <w:r>
+        <w:t>qdb.ramapo.edu</w:t>
+      </w:r>
+      <w:proofErr w:type="gramEnd"/>
+      <w:r>
+        <w:t>/chrome/accession/start/end that returns the sequence</w:t>
+      </w:r>
+    </w:p>
+    <w:p>
+      <w:proofErr w:type="gramStart"/>
+      <w:r>
+        <w:t>Look up the correct pages</w:t>
+      </w:r>
+      <w:proofErr w:type="gramEnd"/>
+      <w:r>
+        <w:t xml:space="preserve"> (might be a set), </w:t>
+      </w:r>
+      <w:proofErr w:type="gramStart"/>
+      <w:r>
+        <w:t>assemble sequence</w:t>
+      </w:r>
+      <w:proofErr w:type="gramEnd"/>
+      <w:r>
+        <w:t>.</w:t>
       </w:r>
     </w:p>
     <w:p/>
+    <w:p>
+      <w:bookmarkStart w:id="0" w:name="_GoBack"/>
+      <w:bookmarkEnd w:id="0"/>
+    </w:p>
     <w:p>
       <w:pPr>
         <w:pStyle w:val="Heading1"/>
       </w:pPr>
+      <w:proofErr w:type="gramStart"/>
       <w:r>
         <w:t>mRNA</w:t>
       </w:r>
+      <w:proofErr w:type="gramEnd"/>
       <w:r>
         <w:t xml:space="preserve"> and Gene</w:t>
       </w:r>
     </w:p>
     <w:p>
       <w:r>
-        <w:t>Create mRNA records from the top level file, insert feature data from the feature file.</w:t>
+        <w:t xml:space="preserve">Create mRNA records from the </w:t>
+      </w:r>
+      <w:proofErr w:type="gramStart"/>
+      <w:r>
+        <w:t>top level</w:t>
+      </w:r>
+      <w:proofErr w:type="gramEnd"/>
+      <w:r>
+        <w:t xml:space="preserve"> file, insert feature data from the feature file.</w:t>
       </w:r>
     </w:p>
     <w:p>
@@ -147,19 +213,42 @@
     </w:p>
     <w:p>
       <w:r>
+        <w:lastRenderedPageBreak/>
         <w:t>Create a node service (REST) like this:</w:t>
       </w:r>
     </w:p>
     <w:p>
-      <w:r>
-        <w:lastRenderedPageBreak/>
-        <w:t>qdb.ramapo.edu/mrna/accession</w:t>
-      </w:r>
-    </w:p>
-    <w:p>
-      <w:r>
-        <w:t>qdb.ramapo.edu/gene/geneid</w:t>
-      </w:r>
+      <w:proofErr w:type="gramStart"/>
+      <w:r>
+        <w:t>qdb.ramapo.edu</w:t>
+      </w:r>
+      <w:proofErr w:type="gramEnd"/>
+      <w:r>
+        <w:t>/</w:t>
+      </w:r>
+      <w:proofErr w:type="spellStart"/>
+      <w:r>
+        <w:t>mrna</w:t>
+      </w:r>
+      <w:proofErr w:type="spellEnd"/>
+      <w:r>
+        <w:t>/accession</w:t>
+      </w:r>
+    </w:p>
+    <w:p>
+      <w:proofErr w:type="gramStart"/>
+      <w:r>
+        <w:t>qdb.ramapo.edu</w:t>
+      </w:r>
+      <w:proofErr w:type="gramEnd"/>
+      <w:r>
+        <w:t>/gene/</w:t>
+      </w:r>
+      <w:proofErr w:type="spellStart"/>
+      <w:r>
+        <w:t>geneid</w:t>
+      </w:r>
+      <w:proofErr w:type="spellEnd"/>
     </w:p>
     <w:p>
       <w:r>
@@ -168,7 +257,28 @@
     </w:p>
     <w:p>
       <w:r>
-        <w:t>Note – it would also be nice to make the repository explorable through rest:  So the following URLs would return list of all genese or mRNA associated with a species.</w:t>
+        <w:t>&gt;&gt;&gt;&gt;&gt;&gt;&gt;&gt;&gt; All of the below is for after vacation …  &gt;&gt;</w:t>
+      </w:r>
+    </w:p>
+    <w:p>
+      <w:r>
+        <w:t xml:space="preserve">Note – it would also be nice to make the repository </w:t>
+      </w:r>
+      <w:proofErr w:type="spellStart"/>
+      <w:r>
+        <w:t>explorable</w:t>
+      </w:r>
+      <w:proofErr w:type="spellEnd"/>
+      <w:r>
+        <w:t xml:space="preserve"> through rest:  So the following URLs would return list of all </w:t>
+      </w:r>
+      <w:proofErr w:type="spellStart"/>
+      <w:r>
+        <w:t>genese</w:t>
+      </w:r>
+      <w:proofErr w:type="spellEnd"/>
+      <w:r>
+        <w:t xml:space="preserve"> or mRNA associated with a species.</w:t>
       </w:r>
     </w:p>
     <w:p>
@@ -178,69 +288,102 @@
     </w:p>
     <w:p>
       <w:r>
-        <w:t>Qdb.ramap.edu/mrna/species</w:t>
+        <w:t>Qdb.ramap.edu/</w:t>
+      </w:r>
+      <w:proofErr w:type="spellStart"/>
+      <w:r>
+        <w:t>mrna</w:t>
+      </w:r>
+      <w:proofErr w:type="spellEnd"/>
+      <w:r>
+        <w:t>/species</w:t>
       </w:r>
     </w:p>
     <w:p>
       <w:pPr>
         <w:pStyle w:val="Heading1"/>
       </w:pPr>
-      <w:r>
-        <w:t>Homologene</w:t>
-      </w:r>
-    </w:p>
-    <w:p>
-      <w:r>
-        <w:t>Need to develop a listing of all homologs</w:t>
-      </w:r>
-    </w:p>
-    <w:p>
-      <w:r>
-        <w:t xml:space="preserve">URI should be </w:t>
-      </w:r>
-    </w:p>
-    <w:p>
-      <w:r>
-        <w:t>qdb.ramapo.edu/homolog/mrna/accession</w:t>
-      </w:r>
-    </w:p>
-    <w:p>
-      <w:r>
-        <w:t>qdb.ramapo.edu/homolog/</w:t>
-      </w:r>
-      <w:r>
-        <w:t>gene</w:t>
-      </w:r>
-      <w:r>
-        <w:t>/</w:t>
-      </w:r>
-      <w:r>
-        <w:t>geneid</w:t>
-      </w:r>
-    </w:p>
-    <w:p>
-      <w:r>
-        <w:t>These would return list of homologous mRNA or genes.</w:t>
-      </w:r>
     </w:p>
     <w:p>
       <w:pPr>
         <w:pStyle w:val="Heading1"/>
       </w:pPr>
-      <w:r>
-        <w:t>Alignment</w:t>
-      </w:r>
-    </w:p>
-    <w:p>
-      <w:r>
-        <w:t>Need service for allignment</w:t>
+      <w:proofErr w:type="spellStart"/>
+      <w:r>
+        <w:t>Homologene</w:t>
+      </w:r>
+      <w:proofErr w:type="spellEnd"/>
+    </w:p>
+    <w:p>
+      <w:r>
+        <w:t>Need to develop a listing of all homologs</w:t>
+      </w:r>
+    </w:p>
+    <w:p>
+      <w:r>
+        <w:t xml:space="preserve">URI should be </w:t>
+      </w:r>
+    </w:p>
+    <w:p>
+      <w:proofErr w:type="gramStart"/>
+      <w:r>
+        <w:t>qdb.ramapo.edu</w:t>
+      </w:r>
+      <w:proofErr w:type="gramEnd"/>
+      <w:r>
+        <w:t>/homolog/</w:t>
+      </w:r>
+      <w:proofErr w:type="spellStart"/>
+      <w:r>
+        <w:t>mrna</w:t>
+      </w:r>
+      <w:proofErr w:type="spellEnd"/>
+      <w:r>
+        <w:t>/accession</w:t>
+      </w:r>
+    </w:p>
+    <w:p>
+      <w:proofErr w:type="gramStart"/>
+      <w:r>
+        <w:t>qdb.ramapo.edu</w:t>
+      </w:r>
+      <w:proofErr w:type="gramEnd"/>
+      <w:r>
+        <w:t>/homolog/gene/</w:t>
+      </w:r>
+      <w:proofErr w:type="spellStart"/>
+      <w:r>
+        <w:t>geneid</w:t>
+      </w:r>
+      <w:proofErr w:type="spellEnd"/>
+    </w:p>
+    <w:p>
+      <w:r>
+        <w:t>These would return list of homologous mRNA or genes.</w:t>
       </w:r>
     </w:p>
     <w:p>
       <w:pPr>
         <w:pStyle w:val="Heading1"/>
       </w:pPr>
-      <w:bookmarkStart w:id="0" w:name="_GoBack"/>
+      <w:r>
+        <w:t>Alignment</w:t>
+      </w:r>
+    </w:p>
+    <w:p>
+      <w:r>
+        <w:t xml:space="preserve">Need service for </w:t>
+      </w:r>
+      <w:proofErr w:type="spellStart"/>
+      <w:r>
+        <w:t>allignment</w:t>
+      </w:r>
+      <w:proofErr w:type="spellEnd"/>
+    </w:p>
+    <w:p>
+      <w:pPr>
+        <w:pStyle w:val="Heading1"/>
+      </w:pPr>
       <w:r>
         <w:rPr>
           <w:rStyle w:val="Heading1Char"/>
@@ -251,7 +394,6 @@
         <w:t xml:space="preserve"> site.  Utilize services above to perform the seeding (source data).</w:t>
       </w:r>
     </w:p>
-    <w:bookmarkEnd w:id="0"/>
     <w:p/>
     <w:p/>
     <w:sectPr>
@@ -281,7 +423,7 @@
       </w:pPr>
     </w:pPrDefault>
   </w:docDefaults>
-  <w:latentStyles w:defLockedState="0" w:defUIPriority="99" w:defSemiHidden="1" w:defUnhideWhenUsed="1" w:defQFormat="0" w:count="267">
+  <w:latentStyles w:defLockedState="0" w:defUIPriority="99" w:defSemiHidden="1" w:defUnhideWhenUsed="1" w:defQFormat="0" w:count="276">
     <w:lsdException w:name="Normal" w:semiHidden="0" w:uiPriority="0" w:unhideWhenUsed="0" w:qFormat="1"/>
     <w:lsdException w:name="heading 1" w:semiHidden="0" w:uiPriority="9" w:unhideWhenUsed="0" w:qFormat="1"/>
     <w:lsdException w:name="heading 2" w:uiPriority="9" w:qFormat="1"/>
@@ -532,7 +674,7 @@
 </file>
 
 <file path=word/stylesWithEffects.xml><?xml version="1.0" encoding="utf-8"?>
-<w:styles xmlns:wpc="http://schemas.microsoft.com/office/word/2010/wordprocessingCanvas" xmlns:mc="http://schemas.openxmlformats.org/markup-compatibility/2006" xmlns:o="urn:schemas-microsoft-com:office:office" xmlns:r="http://schemas.openxmlformats.org/officeDocument/2006/relationships" xmlns:m="http://schemas.openxmlformats.org/officeDocument/2006/math" xmlns:v="urn:schemas-microsoft-com:vml" xmlns:wp14="http://schemas.microsoft.com/office/word/2010/wordprocessingDrawing" xmlns:wp="http://schemas.openxmlformats.org/drawingml/2006/wordprocessingDrawing" xmlns:w10="urn:schemas-microsoft-com:office:word" xmlns:w="http://schemas.openxmlformats.org/wordprocessingml/2006/main" xmlns:w14="http://schemas.microsoft.com/office/word/2010/wordml" xmlns:wpg="http://schemas.microsoft.com/office/word/2010/wordprocessingGroup" xmlns:wpi="http://schemas.microsoft.com/office/word/2010/wordprocessingInk" xmlns:wne="http://schemas.microsoft.com/office/word/2006/wordml" xmlns:wps="http://schemas.microsoft.com/office/word/2010/wordprocessingShape" mc:Ignorable="w14 wp14">
+<w:styles xmlns:wpc="http://schemas.microsoft.com/office/word/2010/wordprocessingCanvas" xmlns:mo="http://schemas.microsoft.com/office/mac/office/2008/main" xmlns:mc="http://schemas.openxmlformats.org/markup-compatibility/2006" xmlns:mv="urn:schemas-microsoft-com:mac:vml" xmlns:o="urn:schemas-microsoft-com:office:office" xmlns:r="http://schemas.openxmlformats.org/officeDocument/2006/relationships" xmlns:m="http://schemas.openxmlformats.org/officeDocument/2006/math" xmlns:v="urn:schemas-microsoft-com:vml" xmlns:wp14="http://schemas.microsoft.com/office/word/2010/wordprocessingDrawing" xmlns:wp="http://schemas.openxmlformats.org/drawingml/2006/wordprocessingDrawing" xmlns:w10="urn:schemas-microsoft-com:office:word" xmlns:w="http://schemas.openxmlformats.org/wordprocessingml/2006/main" xmlns:w14="http://schemas.microsoft.com/office/word/2010/wordml" xmlns:wpg="http://schemas.microsoft.com/office/word/2010/wordprocessingGroup" xmlns:wpi="http://schemas.microsoft.com/office/word/2010/wordprocessingInk" xmlns:wne="http://schemas.microsoft.com/office/word/2006/wordml" xmlns:wps="http://schemas.microsoft.com/office/word/2010/wordprocessingShape" mc:Ignorable="w14 wp14">
   <w:docDefaults>
     <w:rPrDefault>
       <w:rPr>
@@ -548,7 +690,7 @@
       </w:pPr>
     </w:pPrDefault>
   </w:docDefaults>
-  <w:latentStyles w:defLockedState="0" w:defUIPriority="99" w:defSemiHidden="1" w:defUnhideWhenUsed="1" w:defQFormat="0" w:count="267">
+  <w:latentStyles w:defLockedState="0" w:defUIPriority="99" w:defSemiHidden="1" w:defUnhideWhenUsed="1" w:defQFormat="0" w:count="276">
     <w:lsdException w:name="Normal" w:semiHidden="0" w:uiPriority="0" w:unhideWhenUsed="0" w:qFormat="1"/>
     <w:lsdException w:name="heading 1" w:semiHidden="0" w:uiPriority="9" w:unhideWhenUsed="0" w:qFormat="1"/>
     <w:lsdException w:name="heading 2" w:uiPriority="9" w:qFormat="1"/>

</xml_diff>